<commit_message>
major problem fixed in documentation
</commit_message>
<xml_diff>
--- a/DOCUMENTATION.docx
+++ b/DOCUMENTATION.docx
@@ -457,7 +457,61 @@
           <w:sz w:val="24"/>
           <w:szCs w:val="24"/>
         </w:rPr>
-        <w:t xml:space="preserve"> and create a new one (you can set it to whatever, it is not important).</w:t>
+        <w:t xml:space="preserve"> and create a new one. </w:t>
+      </w:r>
+      <w:r>
+        <w:rPr>
+          <w:b w:val="false"/>
+          <w:bCs w:val="false"/>
+          <w:sz w:val="24"/>
+          <w:szCs w:val="24"/>
+        </w:rPr>
+        <w:t xml:space="preserve">Make sure to select </w:t>
+      </w:r>
+      <w:r>
+        <w:rPr>
+          <w:b/>
+          <w:bCs/>
+          <w:sz w:val="24"/>
+          <w:szCs w:val="24"/>
+        </w:rPr>
+        <w:t>Abstract</w:t>
+      </w:r>
+      <w:r>
+        <w:rPr>
+          <w:b w:val="false"/>
+          <w:bCs w:val="false"/>
+          <w:sz w:val="24"/>
+          <w:szCs w:val="24"/>
+        </w:rPr>
+        <w:t xml:space="preserve"> theme and </w:t>
+      </w:r>
+      <w:r>
+        <w:rPr>
+          <w:b/>
+          <w:bCs/>
+          <w:sz w:val="24"/>
+          <w:szCs w:val="24"/>
+        </w:rPr>
+        <w:t>not Flat</w:t>
+      </w:r>
+      <w:r>
+        <w:rPr>
+          <w:b w:val="false"/>
+          <w:bCs w:val="false"/>
+          <w:sz w:val="24"/>
+          <w:szCs w:val="24"/>
+        </w:rPr>
+        <w:t xml:space="preserve"> theme or else this template won’t work</w:t>
+      </w:r>
+      <w:r>
+        <w:rPr>
+          <w:b w:val="false"/>
+          <w:bCs w:val="false"/>
+          <w:sz w:val="24"/>
+          <w:szCs w:val="24"/>
+        </w:rPr>
+        <w:t>.</w:t>
       </w:r>
     </w:p>
     <w:p>
@@ -1696,23 +1750,7 @@
       </w:pPr>
       <w:r>
         <w:rPr/>
-        <w:t xml:space="preserve">In order to add or remove menu </w:t>
-      </w:r>
-      <w:r>
-        <w:rPr/>
-        <w:t>section</w:t>
-      </w:r>
-      <w:r>
-        <w:rPr/>
-        <w:t xml:space="preserve">, go to “header_2.html”, then take a look at the </w:t>
-      </w:r>
-      <w:r>
-        <w:rPr/>
-        <w:t>area</w:t>
-      </w:r>
-      <w:r>
-        <w:rPr/>
-        <w:t xml:space="preserve"> I circled.</w:t>
+        <w:t>In order to add or remove menu section, go to “header_2.html”, then take a look at the area I circled.</w:t>
       </w:r>
     </w:p>
     <w:p>
@@ -2367,15 +2405,7 @@
           <w:bCs w:val="false"/>
           <w:color w:val="000000"/>
         </w:rPr>
-        <w:t xml:space="preserve">- </w:t>
-      </w:r>
-      <w:r>
-        <w:rPr>
-          <w:b w:val="false"/>
-          <w:bCs w:val="false"/>
-          <w:color w:val="000000"/>
-        </w:rPr>
-        <w:t>Step 5(Optional): Add an icon you want from Font Awesome</w:t>
+        <w:t>- Step 5(Optional): Add an icon you want from Font Awesome</w:t>
       </w:r>
     </w:p>
     <w:p>
@@ -2424,23 +2454,7 @@
           <w:bCs/>
           <w:color w:val="000000"/>
         </w:rPr>
-        <w:t xml:space="preserve">- Step </w:t>
-      </w:r>
-      <w:r>
-        <w:rPr>
-          <w:b/>
-          <w:bCs/>
-          <w:color w:val="000000"/>
-        </w:rPr>
-        <w:t>6</w:t>
-      </w:r>
-      <w:r>
-        <w:rPr>
-          <w:b/>
-          <w:bCs/>
-          <w:color w:val="000000"/>
-        </w:rPr>
-        <w:t xml:space="preserve">: </w:t>
+        <w:t xml:space="preserve">- Step 6: </w:t>
       </w:r>
       <w:r>
         <w:rPr>

</xml_diff>

<commit_message>
- remove the need to set up fontawesome - fix some mobile responsiveness issues
</commit_message>
<xml_diff>
--- a/DOCUMENTATION.docx
+++ b/DOCUMENTATION.docx
@@ -804,18 +804,18 @@
       </w:pPr>
       <w:r>
         <w:rPr/>
-        <w:t>3. Theme</w:t>
-      </w:r>
-    </w:p>
-    <w:p>
-      <w:pPr>
-        <w:pStyle w:val="TextBody"/>
-        <w:jc w:val="left"/>
-        <w:rPr/>
-      </w:pPr>
-      <w:r>
-        <w:rPr/>
-        <w:t>Inside the folder “themes”, I have already included 4 color themes which you can use freely or make your own if you know some css. Pick one that you like.</w:t>
+        <w:t>3. Css files</w:t>
+      </w:r>
+    </w:p>
+    <w:p>
+      <w:pPr>
+        <w:pStyle w:val="TextBody"/>
+        <w:jc w:val="left"/>
+        <w:rPr/>
+      </w:pPr>
+      <w:r>
+        <w:rPr/>
+        <w:t>Inside the folder “themes”, I have already included 4 color css files which you can use freely or make your own if you know some css. Pick one that you like.</w:t>
       </w:r>
     </w:p>
     <w:p>
@@ -1119,522 +1119,7 @@
         </w:rPr>
       </w:pPr>
       <w:r>
-        <w:rPr>
-          <w:b/>
-          <w:bCs/>
-          <w:color w:val="2A6099"/>
-          <w:sz w:val="28"/>
-          <w:szCs w:val="28"/>
-        </w:rPr>
-      </w:r>
-    </w:p>
-    <w:p>
-      <w:pPr>
-        <w:pStyle w:val="Normal"/>
-        <w:bidi w:val="0"/>
-        <w:jc w:val="left"/>
-        <w:rPr>
-          <w:b/>
-          <w:b/>
-          <w:bCs/>
-          <w:color w:val="2A6099"/>
-          <w:sz w:val="28"/>
-          <w:szCs w:val="28"/>
-        </w:rPr>
-      </w:pPr>
-      <w:r>
-        <w:rPr>
-          <w:b/>
-          <w:bCs/>
-          <w:color w:val="2A6099"/>
-          <w:sz w:val="28"/>
-          <w:szCs w:val="28"/>
-        </w:rPr>
-      </w:r>
-    </w:p>
-    <w:p>
-      <w:pPr>
-        <w:pStyle w:val="Normal"/>
-        <w:bidi w:val="0"/>
-        <w:jc w:val="left"/>
-        <w:rPr/>
-      </w:pPr>
-      <w:r>
-        <w:rPr/>
-      </w:r>
-    </w:p>
-    <w:p>
-      <w:pPr>
-        <w:pStyle w:val="Title"/>
-        <w:bidi w:val="0"/>
-        <w:spacing w:before="240" w:after="120"/>
-        <w:jc w:val="left"/>
-        <w:rPr>
-          <w:b w:val="false"/>
-          <w:b w:val="false"/>
-          <w:bCs w:val="false"/>
-          <w:color w:val="000000"/>
-        </w:rPr>
-      </w:pPr>
-      <w:r>
-        <w:rPr/>
-      </w:r>
-    </w:p>
-    <w:p>
-      <w:pPr>
-        <w:pStyle w:val="TextBody"/>
-        <w:bidi w:val="0"/>
-        <w:spacing w:before="240" w:after="120"/>
-        <w:jc w:val="left"/>
-        <w:rPr>
-          <w:b w:val="false"/>
-          <w:b w:val="false"/>
-          <w:bCs w:val="false"/>
-          <w:color w:val="000000"/>
-        </w:rPr>
-      </w:pPr>
-      <w:r>
-        <w:rPr/>
-      </w:r>
-    </w:p>
-    <w:p>
-      <w:pPr>
-        <w:pStyle w:val="TextBody"/>
-        <w:bidi w:val="0"/>
-        <w:spacing w:before="240" w:after="120"/>
-        <w:jc w:val="left"/>
-        <w:rPr>
-          <w:b w:val="false"/>
-          <w:b w:val="false"/>
-          <w:bCs w:val="false"/>
-          <w:color w:val="000000"/>
-        </w:rPr>
-      </w:pPr>
-      <w:r>
-        <w:rPr/>
-      </w:r>
-    </w:p>
-    <w:p>
-      <w:pPr>
-        <w:pStyle w:val="TextBody"/>
-        <w:bidi w:val="0"/>
-        <w:spacing w:before="240" w:after="120"/>
-        <w:jc w:val="left"/>
-        <w:rPr>
-          <w:b w:val="false"/>
-          <w:b w:val="false"/>
-          <w:bCs w:val="false"/>
-          <w:color w:val="000000"/>
-        </w:rPr>
-      </w:pPr>
-      <w:r>
-        <w:rPr/>
-      </w:r>
-    </w:p>
-    <w:p>
-      <w:pPr>
-        <w:pStyle w:val="TextBody"/>
-        <w:bidi w:val="0"/>
-        <w:spacing w:before="240" w:after="120"/>
-        <w:jc w:val="left"/>
-        <w:rPr>
-          <w:b w:val="false"/>
-          <w:b w:val="false"/>
-          <w:bCs w:val="false"/>
-          <w:color w:val="000000"/>
-        </w:rPr>
-      </w:pPr>
-      <w:r>
-        <w:rPr/>
-      </w:r>
-    </w:p>
-    <w:p>
-      <w:pPr>
-        <w:pStyle w:val="TextBody"/>
-        <w:bidi w:val="0"/>
-        <w:spacing w:before="240" w:after="120"/>
-        <w:jc w:val="left"/>
-        <w:rPr>
-          <w:b w:val="false"/>
-          <w:b w:val="false"/>
-          <w:bCs w:val="false"/>
-          <w:color w:val="000000"/>
-        </w:rPr>
-      </w:pPr>
-      <w:r>
-        <w:rPr/>
-      </w:r>
-    </w:p>
-    <w:p>
-      <w:pPr>
-        <w:pStyle w:val="TextBody"/>
-        <w:bidi w:val="0"/>
-        <w:spacing w:before="240" w:after="120"/>
-        <w:jc w:val="left"/>
-        <w:rPr>
-          <w:b w:val="false"/>
-          <w:b w:val="false"/>
-          <w:bCs w:val="false"/>
-          <w:color w:val="000000"/>
-        </w:rPr>
-      </w:pPr>
-      <w:r>
-        <w:rPr/>
-      </w:r>
-    </w:p>
-    <w:p>
-      <w:pPr>
-        <w:pStyle w:val="TextBody"/>
-        <w:bidi w:val="0"/>
-        <w:spacing w:before="240" w:after="120"/>
-        <w:jc w:val="left"/>
-        <w:rPr>
-          <w:b w:val="false"/>
-          <w:b w:val="false"/>
-          <w:bCs w:val="false"/>
-          <w:color w:val="000000"/>
-        </w:rPr>
-      </w:pPr>
-      <w:r>
-        <w:rPr/>
-      </w:r>
-      <w:r>
-        <w:br w:type="page"/>
-      </w:r>
-    </w:p>
-    <w:p>
-      <w:pPr>
-        <w:pStyle w:val="Title"/>
-        <w:bidi w:val="0"/>
-        <w:jc w:val="left"/>
-        <w:rPr/>
-      </w:pPr>
-      <w:r>
-        <w:rPr/>
-        <w:t>5</w:t>
-      </w:r>
-      <w:r>
-        <w:rPr/>
-        <w:t xml:space="preserve">. </w:t>
-      </w:r>
-      <w:r>
-        <w:rPr/>
-        <w:t>All your icons are missing atm</w:t>
-      </w:r>
-    </w:p>
-    <w:p>
-      <w:pPr>
-        <w:pStyle w:val="TextBody"/>
-        <w:bidi w:val="0"/>
-        <w:jc w:val="left"/>
-        <w:rPr/>
-      </w:pPr>
-      <w:r>
-        <w:drawing>
-          <wp:anchor behindDoc="0" distT="0" distB="0" distL="0" distR="0" simplePos="0" locked="0" layoutInCell="0" allowOverlap="1" relativeHeight="11">
-            <wp:simplePos x="0" y="0"/>
-            <wp:positionH relativeFrom="column">
-              <wp:align>center</wp:align>
-            </wp:positionH>
-            <wp:positionV relativeFrom="paragraph">
-              <wp:posOffset>635</wp:posOffset>
-            </wp:positionV>
-            <wp:extent cx="6332220" cy="2359025"/>
-            <wp:effectExtent l="0" t="0" r="0" b="0"/>
-            <wp:wrapSquare wrapText="largest"/>
-            <wp:docPr id="10" name="Image7" descr=""/>
-            <wp:cNvGraphicFramePr>
-              <a:graphicFrameLocks xmlns:a="http://schemas.openxmlformats.org/drawingml/2006/main" noChangeAspect="1"/>
-            </wp:cNvGraphicFramePr>
-            <a:graphic xmlns:a="http://schemas.openxmlformats.org/drawingml/2006/main">
-              <a:graphicData uri="http://schemas.openxmlformats.org/drawingml/2006/picture">
-                <pic:pic xmlns:pic="http://schemas.openxmlformats.org/drawingml/2006/picture">
-                  <pic:nvPicPr>
-                    <pic:cNvPr id="10" name="Image7" descr=""/>
-                    <pic:cNvPicPr>
-                      <a:picLocks noChangeAspect="1" noChangeArrowheads="1"/>
-                    </pic:cNvPicPr>
-                  </pic:nvPicPr>
-                  <pic:blipFill>
-                    <a:blip r:embed="rId11"/>
-                    <a:stretch>
-                      <a:fillRect/>
-                    </a:stretch>
-                  </pic:blipFill>
-                  <pic:spPr bwMode="auto">
-                    <a:xfrm>
-                      <a:off x="0" y="0"/>
-                      <a:ext cx="6332220" cy="2359025"/>
-                    </a:xfrm>
-                    <a:prstGeom prst="rect">
-                      <a:avLst/>
-                    </a:prstGeom>
-                  </pic:spPr>
-                </pic:pic>
-              </a:graphicData>
-            </a:graphic>
-          </wp:anchor>
-        </w:drawing>
-      </w:r>
-      <w:r>
-        <w:rPr/>
-        <w:t xml:space="preserve">- </w:t>
-      </w:r>
-      <w:r>
-        <w:rPr/>
-        <w:t xml:space="preserve">That’s right! Since this template is free I really can’t afford all of your icons (I’m using fontawesome atm) usage since they are costly for me. However, you can create a fontawesome account for 100% free to enable your icons from here: </w:t>
-      </w:r>
-      <w:hyperlink r:id="rId12">
-        <w:r>
-          <w:rPr>
-            <w:rStyle w:val="InternetLink"/>
-          </w:rPr>
-          <w:t>Your Kits | Font Awesome</w:t>
-        </w:r>
-      </w:hyperlink>
-      <w:r>
-        <w:rPr/>
-        <w:t xml:space="preserve"> </w:t>
-        <w:br/>
-        <w:br/>
-        <w:t xml:space="preserve"> - </w:t>
-      </w:r>
-      <w:r>
-        <w:rPr/>
-        <w:t>After you having created your account, go to “Your kits” from the top menu</w:t>
-      </w:r>
-    </w:p>
-    <w:p>
-      <w:pPr>
-        <w:pStyle w:val="TextBody"/>
-        <w:bidi w:val="0"/>
-        <w:jc w:val="left"/>
-        <w:rPr/>
-      </w:pPr>
-      <w:r>
-        <w:rPr/>
-      </w:r>
-    </w:p>
-    <w:p>
-      <w:pPr>
-        <w:pStyle w:val="TextBody"/>
-        <w:bidi w:val="0"/>
-        <w:jc w:val="left"/>
-        <w:rPr/>
-      </w:pPr>
-      <w:r>
-        <w:rPr/>
-      </w:r>
-    </w:p>
-    <w:p>
-      <w:pPr>
-        <w:pStyle w:val="TextBody"/>
-        <w:bidi w:val="0"/>
-        <w:jc w:val="left"/>
-        <w:rPr/>
-      </w:pPr>
-      <w:r>
-        <w:rPr/>
-      </w:r>
-    </w:p>
-    <w:p>
-      <w:pPr>
-        <w:pStyle w:val="TextBody"/>
-        <w:bidi w:val="0"/>
-        <w:jc w:val="left"/>
-        <w:rPr/>
-      </w:pPr>
-      <w:r>
-        <w:rPr/>
-        <w:drawing>
-          <wp:anchor behindDoc="0" distT="0" distB="0" distL="0" distR="0" simplePos="0" locked="0" layoutInCell="0" allowOverlap="1" relativeHeight="12">
-            <wp:simplePos x="0" y="0"/>
-            <wp:positionH relativeFrom="column">
-              <wp:align>center</wp:align>
-            </wp:positionH>
-            <wp:positionV relativeFrom="paragraph">
-              <wp:posOffset>635</wp:posOffset>
-            </wp:positionV>
-            <wp:extent cx="6332220" cy="3113405"/>
-            <wp:effectExtent l="0" t="0" r="0" b="0"/>
-            <wp:wrapSquare wrapText="largest"/>
-            <wp:docPr id="11" name="Image9" descr=""/>
-            <wp:cNvGraphicFramePr>
-              <a:graphicFrameLocks xmlns:a="http://schemas.openxmlformats.org/drawingml/2006/main" noChangeAspect="1"/>
-            </wp:cNvGraphicFramePr>
-            <a:graphic xmlns:a="http://schemas.openxmlformats.org/drawingml/2006/main">
-              <a:graphicData uri="http://schemas.openxmlformats.org/drawingml/2006/picture">
-                <pic:pic xmlns:pic="http://schemas.openxmlformats.org/drawingml/2006/picture">
-                  <pic:nvPicPr>
-                    <pic:cNvPr id="11" name="Image9" descr=""/>
-                    <pic:cNvPicPr>
-                      <a:picLocks noChangeAspect="1" noChangeArrowheads="1"/>
-                    </pic:cNvPicPr>
-                  </pic:nvPicPr>
-                  <pic:blipFill>
-                    <a:blip r:embed="rId13"/>
-                    <a:stretch>
-                      <a:fillRect/>
-                    </a:stretch>
-                  </pic:blipFill>
-                  <pic:spPr bwMode="auto">
-                    <a:xfrm>
-                      <a:off x="0" y="0"/>
-                      <a:ext cx="6332220" cy="3113405"/>
-                    </a:xfrm>
-                    <a:prstGeom prst="rect">
-                      <a:avLst/>
-                    </a:prstGeom>
-                  </pic:spPr>
-                </pic:pic>
-              </a:graphicData>
-            </a:graphic>
-          </wp:anchor>
-        </w:drawing>
-      </w:r>
-    </w:p>
-    <w:p>
-      <w:pPr>
-        <w:pStyle w:val="TextBody"/>
-        <w:bidi w:val="0"/>
-        <w:jc w:val="left"/>
-        <w:rPr/>
-      </w:pPr>
-      <w:r>
-        <w:rPr/>
-        <w:t xml:space="preserve">- </w:t>
-      </w:r>
-      <w:r>
-        <w:rPr/>
-        <w:t>Click on your icon kit</w:t>
-      </w:r>
-    </w:p>
-    <w:p>
-      <w:pPr>
-        <w:pStyle w:val="TextBody"/>
-        <w:bidi w:val="0"/>
-        <w:jc w:val="left"/>
-        <w:rPr/>
-      </w:pPr>
-      <w:r>
-        <w:drawing>
-          <wp:anchor behindDoc="0" distT="0" distB="0" distL="0" distR="0" simplePos="0" locked="0" layoutInCell="0" allowOverlap="1" relativeHeight="13">
-            <wp:simplePos x="0" y="0"/>
-            <wp:positionH relativeFrom="column">
-              <wp:align>center</wp:align>
-            </wp:positionH>
-            <wp:positionV relativeFrom="paragraph">
-              <wp:posOffset>635</wp:posOffset>
-            </wp:positionV>
-            <wp:extent cx="6332220" cy="1013460"/>
-            <wp:effectExtent l="0" t="0" r="0" b="0"/>
-            <wp:wrapSquare wrapText="largest"/>
-            <wp:docPr id="12" name="Image10" descr=""/>
-            <wp:cNvGraphicFramePr>
-              <a:graphicFrameLocks xmlns:a="http://schemas.openxmlformats.org/drawingml/2006/main" noChangeAspect="1"/>
-            </wp:cNvGraphicFramePr>
-            <a:graphic xmlns:a="http://schemas.openxmlformats.org/drawingml/2006/main">
-              <a:graphicData uri="http://schemas.openxmlformats.org/drawingml/2006/picture">
-                <pic:pic xmlns:pic="http://schemas.openxmlformats.org/drawingml/2006/picture">
-                  <pic:nvPicPr>
-                    <pic:cNvPr id="12" name="Image10" descr=""/>
-                    <pic:cNvPicPr>
-                      <a:picLocks noChangeAspect="1" noChangeArrowheads="1"/>
-                    </pic:cNvPicPr>
-                  </pic:nvPicPr>
-                  <pic:blipFill>
-                    <a:blip r:embed="rId14"/>
-                    <a:stretch>
-                      <a:fillRect/>
-                    </a:stretch>
-                  </pic:blipFill>
-                  <pic:spPr bwMode="auto">
-                    <a:xfrm>
-                      <a:off x="0" y="0"/>
-                      <a:ext cx="6332220" cy="1013460"/>
-                    </a:xfrm>
-                    <a:prstGeom prst="rect">
-                      <a:avLst/>
-                    </a:prstGeom>
-                  </pic:spPr>
-                </pic:pic>
-              </a:graphicData>
-            </a:graphic>
-          </wp:anchor>
-        </w:drawing>
-      </w:r>
-      <w:r>
-        <w:rPr/>
-        <w:t>- Then copy this link</w:t>
-      </w:r>
-    </w:p>
-    <w:p>
-      <w:pPr>
-        <w:pStyle w:val="TextBody"/>
-        <w:bidi w:val="0"/>
-        <w:spacing w:before="0" w:after="140"/>
-        <w:jc w:val="left"/>
-        <w:rPr/>
-      </w:pPr>
-      <w:r>
-        <w:drawing>
-          <wp:anchor behindDoc="0" distT="0" distB="0" distL="0" distR="0" simplePos="0" locked="0" layoutInCell="0" allowOverlap="1" relativeHeight="14">
-            <wp:simplePos x="0" y="0"/>
-            <wp:positionH relativeFrom="column">
-              <wp:align>center</wp:align>
-            </wp:positionH>
-            <wp:positionV relativeFrom="paragraph">
-              <wp:posOffset>635</wp:posOffset>
-            </wp:positionV>
-            <wp:extent cx="6332220" cy="847725"/>
-            <wp:effectExtent l="0" t="0" r="0" b="0"/>
-            <wp:wrapSquare wrapText="largest"/>
-            <wp:docPr id="13" name="Image11" descr=""/>
-            <wp:cNvGraphicFramePr>
-              <a:graphicFrameLocks xmlns:a="http://schemas.openxmlformats.org/drawingml/2006/main" noChangeAspect="1"/>
-            </wp:cNvGraphicFramePr>
-            <a:graphic xmlns:a="http://schemas.openxmlformats.org/drawingml/2006/main">
-              <a:graphicData uri="http://schemas.openxmlformats.org/drawingml/2006/picture">
-                <pic:pic xmlns:pic="http://schemas.openxmlformats.org/drawingml/2006/picture">
-                  <pic:nvPicPr>
-                    <pic:cNvPr id="13" name="Image11" descr=""/>
-                    <pic:cNvPicPr>
-                      <a:picLocks noChangeAspect="1" noChangeArrowheads="1"/>
-                    </pic:cNvPicPr>
-                  </pic:nvPicPr>
-                  <pic:blipFill>
-                    <a:blip r:embed="rId15"/>
-                    <a:stretch>
-                      <a:fillRect/>
-                    </a:stretch>
-                  </pic:blipFill>
-                  <pic:spPr bwMode="auto">
-                    <a:xfrm>
-                      <a:off x="0" y="0"/>
-                      <a:ext cx="6332220" cy="847725"/>
-                    </a:xfrm>
-                    <a:prstGeom prst="rect">
-                      <a:avLst/>
-                    </a:prstGeom>
-                  </pic:spPr>
-                </pic:pic>
-              </a:graphicData>
-            </a:graphic>
-          </wp:anchor>
-        </w:drawing>
-      </w:r>
-      <w:r>
-        <w:rPr/>
-        <w:br/>
-        <w:t xml:space="preserve">- </w:t>
-      </w:r>
-      <w:r>
-        <w:rPr/>
-        <w:t>Now go back to to template editor on tebex to layout.html, line 49. Replace this line :</w:t>
-        <w:br/>
-        <w:t>&lt;script src="https://kit.fontawesome.com/b73f8cb73d.js" crossorigin="anonymous"&gt;&lt;/script&gt;</w:t>
-        <w:br/>
-        <w:t>with what you have copied and your website should now have icons.</w:t>
+        <w:rPr/>
       </w:r>
     </w:p>
     <w:sectPr>

</xml_diff>